<commit_message>
working on the code
</commit_message>
<xml_diff>
--- a/proj 3.docx
+++ b/proj 3.docx
@@ -1,6 +1,6 @@
 
 <file path=word/document.xml><?xml version="1.0" encoding="utf-8"?>
-<w:document xmlns:wpc="http://schemas.microsoft.com/office/word/2010/wordprocessingCanvas" xmlns:cx="http://schemas.microsoft.com/office/drawing/2014/chartex" xmlns:cx1="http://schemas.microsoft.com/office/drawing/2015/9/8/chartex" xmlns:cx2="http://schemas.microsoft.com/office/drawing/2015/10/21/chartex" xmlns:cx3="http://schemas.microsoft.com/office/drawing/2016/5/9/chartex" xmlns:cx4="http://schemas.microsoft.com/office/drawing/2016/5/10/chartex" xmlns:cx5="http://schemas.microsoft.com/office/drawing/2016/5/11/chartex" xmlns:cx6="http://schemas.microsoft.com/office/drawing/2016/5/12/chartex" xmlns:cx7="http://schemas.microsoft.com/office/drawing/2016/5/13/chartex" xmlns:cx8="http://schemas.microsoft.com/office/drawing/2016/5/14/chartex" xmlns:mc="http://schemas.openxmlformats.org/markup-compatibility/2006" xmlns:aink="http://schemas.microsoft.com/office/drawing/2016/ink" xmlns:am3d="http://schemas.microsoft.com/office/drawing/2017/model3d" xmlns:o="urn:schemas-microsoft-com:office:office" xmlns:r="http://schemas.openxmlformats.org/officeDocument/2006/relationships" xmlns:m="http://schemas.openxmlformats.org/officeDocument/2006/math" xmlns:v="urn:schemas-microsoft-com:vml" xmlns:wp14="http://schemas.microsoft.com/office/word/2010/wordprocessingDrawing" xmlns:wp="http://schemas.openxmlformats.org/drawingml/2006/wordprocessingDrawing" xmlns:w10="urn:schemas-microsoft-com:office:word" xmlns:w="http://schemas.openxmlformats.org/wordprocessingml/2006/main" xmlns:w14="http://schemas.microsoft.com/office/word/2010/wordml" xmlns:w15="http://schemas.microsoft.com/office/word/2012/wordml" xmlns:w16cex="http://schemas.microsoft.com/office/word/2018/wordml/cex" xmlns:w16cid="http://schemas.microsoft.com/office/word/2016/wordml/cid" xmlns:w16="http://schemas.microsoft.com/office/word/2018/wordml" xmlns:w16sdtdh="http://schemas.microsoft.com/office/word/2020/wordml/sdtdatahash" xmlns:w16se="http://schemas.microsoft.com/office/word/2015/wordml/symex" xmlns:wpg="http://schemas.microsoft.com/office/word/2010/wordprocessingGroup" xmlns:wpi="http://schemas.microsoft.com/office/word/2010/wordprocessingInk" xmlns:wne="http://schemas.microsoft.com/office/word/2006/wordml" xmlns:wps="http://schemas.microsoft.com/office/word/2010/wordprocessingShape" mc:Ignorable="w14 w15 w16se w16cid w16 w16cex w16sdtdh wp14">
+<w:document xmlns:wpc="http://schemas.microsoft.com/office/word/2010/wordprocessingCanvas" xmlns:cx="http://schemas.microsoft.com/office/drawing/2014/chartex" xmlns:cx1="http://schemas.microsoft.com/office/drawing/2015/9/8/chartex" xmlns:cx2="http://schemas.microsoft.com/office/drawing/2015/10/21/chartex" xmlns:cx3="http://schemas.microsoft.com/office/drawing/2016/5/9/chartex" xmlns:cx4="http://schemas.microsoft.com/office/drawing/2016/5/10/chartex" xmlns:cx5="http://schemas.microsoft.com/office/drawing/2016/5/11/chartex" xmlns:cx6="http://schemas.microsoft.com/office/drawing/2016/5/12/chartex" xmlns:cx7="http://schemas.microsoft.com/office/drawing/2016/5/13/chartex" xmlns:cx8="http://schemas.microsoft.com/office/drawing/2016/5/14/chartex" xmlns:mc="http://schemas.openxmlformats.org/markup-compatibility/2006" xmlns:aink="http://schemas.microsoft.com/office/drawing/2016/ink" xmlns:am3d="http://schemas.microsoft.com/office/drawing/2017/model3d" xmlns:o="urn:schemas-microsoft-com:office:office" xmlns:oel="http://schemas.microsoft.com/office/2019/extlst" xmlns:r="http://schemas.openxmlformats.org/officeDocument/2006/relationships" xmlns:m="http://schemas.openxmlformats.org/officeDocument/2006/math" xmlns:v="urn:schemas-microsoft-com:vml" xmlns:wp14="http://schemas.microsoft.com/office/word/2010/wordprocessingDrawing" xmlns:wp="http://schemas.openxmlformats.org/drawingml/2006/wordprocessingDrawing" xmlns:w10="urn:schemas-microsoft-com:office:word" xmlns:w="http://schemas.openxmlformats.org/wordprocessingml/2006/main" xmlns:w14="http://schemas.microsoft.com/office/word/2010/wordml" xmlns:w15="http://schemas.microsoft.com/office/word/2012/wordml" xmlns:w16cex="http://schemas.microsoft.com/office/word/2018/wordml/cex" xmlns:w16cid="http://schemas.microsoft.com/office/word/2016/wordml/cid" xmlns:w16="http://schemas.microsoft.com/office/word/2018/wordml" xmlns:w16sdtdh="http://schemas.microsoft.com/office/word/2020/wordml/sdtdatahash" xmlns:w16se="http://schemas.microsoft.com/office/word/2015/wordml/symex" xmlns:wpg="http://schemas.microsoft.com/office/word/2010/wordprocessingGroup" xmlns:wpi="http://schemas.microsoft.com/office/word/2010/wordprocessingInk" xmlns:wne="http://schemas.microsoft.com/office/word/2006/wordml" xmlns:wps="http://schemas.microsoft.com/office/word/2010/wordprocessingShape" mc:Ignorable="w14 w15 w16se w16cid w16 w16cex w16sdtdh wp14">
   <w:body>
     <w:p>
       <w:pPr>
@@ -35,14 +35,7 @@
           <w:szCs w:val="36"/>
           <w:lang w:eastAsia="en-GB"/>
         </w:rPr>
-        <w:t>USA By State and If State Demographics</w:t>
-      </w:r>
-      <w:r>
-        <w:rPr>
-          <w:rFonts w:asciiTheme="majorHAnsi" w:eastAsia="Times New Roman" w:hAnsiTheme="majorHAnsi" w:cstheme="majorHAnsi"/>
-          <w:lang w:eastAsia="en-GB"/>
-        </w:rPr>
-        <w:br/>
+        <w:t xml:space="preserve">USA By State and </w:t>
       </w:r>
       <w:r>
         <w:rPr>
@@ -51,7 +44,34 @@
           <w:szCs w:val="36"/>
           <w:lang w:eastAsia="en-GB"/>
         </w:rPr>
-        <w:t>Impact the Number of Checks</w:t>
+        <w:t>Evaluate</w:t>
+      </w:r>
+      <w:r>
+        <w:rPr>
+          <w:rFonts w:asciiTheme="majorHAnsi" w:eastAsia="Times New Roman" w:hAnsiTheme="majorHAnsi" w:cstheme="majorHAnsi"/>
+          <w:sz w:val="36"/>
+          <w:szCs w:val="36"/>
+          <w:lang w:eastAsia="en-GB"/>
+        </w:rPr>
+        <w:t xml:space="preserve"> </w:t>
+      </w:r>
+      <w:r>
+        <w:rPr>
+          <w:rFonts w:asciiTheme="majorHAnsi" w:eastAsia="Times New Roman" w:hAnsiTheme="majorHAnsi" w:cstheme="majorHAnsi"/>
+          <w:sz w:val="36"/>
+          <w:szCs w:val="36"/>
+          <w:lang w:eastAsia="en-GB"/>
+        </w:rPr>
+        <w:t>the</w:t>
+      </w:r>
+      <w:r>
+        <w:rPr>
+          <w:rFonts w:asciiTheme="majorHAnsi" w:eastAsia="Times New Roman" w:hAnsiTheme="majorHAnsi" w:cstheme="majorHAnsi"/>
+          <w:sz w:val="36"/>
+          <w:szCs w:val="36"/>
+          <w:lang w:eastAsia="en-GB"/>
+        </w:rPr>
+        <w:t xml:space="preserve"> factors impacting the Checks</w:t>
       </w:r>
     </w:p>
     <w:p>
@@ -87,111 +107,8 @@
           <w:rFonts w:asciiTheme="majorHAnsi" w:eastAsia="Times New Roman" w:hAnsiTheme="majorHAnsi" w:cstheme="majorHAnsi"/>
           <w:lang w:eastAsia="en-GB"/>
         </w:rPr>
-        <w:t>Marcus Garnham</w:t>
-      </w:r>
-    </w:p>
-    <w:p>
-      <w:pPr>
-        <w:pStyle w:val="ListParagraph"/>
-        <w:numPr>
-          <w:ilvl w:val="0"/>
-          <w:numId w:val="2"/>
-        </w:numPr>
-        <w:rPr>
-          <w:rFonts w:asciiTheme="majorHAnsi" w:eastAsia="Times New Roman" w:hAnsiTheme="majorHAnsi" w:cstheme="majorHAnsi"/>
-          <w:lang w:eastAsia="en-GB"/>
-        </w:rPr>
-      </w:pPr>
-      <w:proofErr w:type="spellStart"/>
-      <w:r>
-        <w:rPr>
-          <w:rFonts w:asciiTheme="majorHAnsi" w:eastAsia="Times New Roman" w:hAnsiTheme="majorHAnsi" w:cstheme="majorHAnsi"/>
-          <w:lang w:eastAsia="en-GB"/>
-        </w:rPr>
-        <w:t>Abdulahi</w:t>
-      </w:r>
-      <w:proofErr w:type="spellEnd"/>
-      <w:r>
-        <w:rPr>
-          <w:rFonts w:asciiTheme="majorHAnsi" w:eastAsia="Times New Roman" w:hAnsiTheme="majorHAnsi" w:cstheme="majorHAnsi"/>
-          <w:lang w:eastAsia="en-GB"/>
-        </w:rPr>
-        <w:t xml:space="preserve"> </w:t>
-      </w:r>
-      <w:proofErr w:type="spellStart"/>
-      <w:r>
-        <w:rPr>
-          <w:rFonts w:asciiTheme="majorHAnsi" w:eastAsia="Times New Roman" w:hAnsiTheme="majorHAnsi" w:cstheme="majorHAnsi"/>
-          <w:lang w:eastAsia="en-GB"/>
-        </w:rPr>
-        <w:t>Ghelle</w:t>
-      </w:r>
-      <w:proofErr w:type="spellEnd"/>
-      <w:r>
-        <w:rPr>
-          <w:rFonts w:asciiTheme="majorHAnsi" w:eastAsia="Times New Roman" w:hAnsiTheme="majorHAnsi" w:cstheme="majorHAnsi"/>
-          <w:lang w:eastAsia="en-GB"/>
-        </w:rPr>
-        <w:t>,</w:t>
-      </w:r>
-    </w:p>
-    <w:p>
-      <w:pPr>
-        <w:pStyle w:val="ListParagraph"/>
-        <w:numPr>
-          <w:ilvl w:val="0"/>
-          <w:numId w:val="2"/>
-        </w:numPr>
-        <w:rPr>
-          <w:rFonts w:asciiTheme="majorHAnsi" w:eastAsia="Times New Roman" w:hAnsiTheme="majorHAnsi" w:cstheme="majorHAnsi"/>
-          <w:lang w:eastAsia="en-GB"/>
-        </w:rPr>
-      </w:pPr>
-      <w:r>
-        <w:rPr>
-          <w:rFonts w:asciiTheme="majorHAnsi" w:eastAsia="Times New Roman" w:hAnsiTheme="majorHAnsi" w:cstheme="majorHAnsi"/>
-          <w:lang w:eastAsia="en-GB"/>
-        </w:rPr>
-        <w:t>Mwamba Mwape</w:t>
-      </w:r>
-    </w:p>
-    <w:p>
-      <w:pPr>
-        <w:pStyle w:val="ListParagraph"/>
-        <w:numPr>
-          <w:ilvl w:val="0"/>
-          <w:numId w:val="2"/>
-        </w:numPr>
-        <w:rPr>
-          <w:rFonts w:asciiTheme="majorHAnsi" w:eastAsia="Times New Roman" w:hAnsiTheme="majorHAnsi" w:cstheme="majorHAnsi"/>
-          <w:lang w:eastAsia="en-GB"/>
-        </w:rPr>
-      </w:pPr>
-      <w:proofErr w:type="spellStart"/>
-      <w:r>
-        <w:rPr>
-          <w:rFonts w:asciiTheme="majorHAnsi" w:eastAsia="Times New Roman" w:hAnsiTheme="majorHAnsi" w:cstheme="majorHAnsi"/>
-          <w:lang w:eastAsia="en-GB"/>
-        </w:rPr>
-        <w:t>Kouassi</w:t>
-      </w:r>
-      <w:proofErr w:type="spellEnd"/>
-      <w:r>
-        <w:rPr>
-          <w:rFonts w:asciiTheme="majorHAnsi" w:eastAsia="Times New Roman" w:hAnsiTheme="majorHAnsi" w:cstheme="majorHAnsi"/>
-          <w:lang w:eastAsia="en-GB"/>
-        </w:rPr>
-        <w:t xml:space="preserve"> </w:t>
-      </w:r>
-      <w:proofErr w:type="spellStart"/>
-      <w:r>
-        <w:rPr>
-          <w:rFonts w:asciiTheme="majorHAnsi" w:eastAsia="Times New Roman" w:hAnsiTheme="majorHAnsi" w:cstheme="majorHAnsi"/>
-          <w:lang w:eastAsia="en-GB"/>
-        </w:rPr>
-        <w:t>Kouamé</w:t>
-      </w:r>
-      <w:proofErr w:type="spellEnd"/>
+        <w:t>Kouassi Kouamé</w:t>
+      </w:r>
     </w:p>
     <w:p>
       <w:pPr>
@@ -294,67 +211,7 @@
             <w:shd w:val="clear" w:color="auto" w:fill="F8F8F8"/>
             <w:lang w:eastAsia="en-GB"/>
           </w:rPr>
-          <w:t xml:space="preserve">GitHub - </w:t>
-        </w:r>
-        <w:proofErr w:type="spellStart"/>
-        <w:r>
-          <w:rPr>
-            <w:rFonts w:asciiTheme="majorHAnsi" w:eastAsia="Times New Roman" w:hAnsiTheme="majorHAnsi" w:cstheme="majorHAnsi"/>
-            <w:b/>
-            <w:bCs/>
-            <w:color w:val="0000FF"/>
-            <w:sz w:val="23"/>
-            <w:szCs w:val="23"/>
-            <w:u w:val="single"/>
-            <w:shd w:val="clear" w:color="auto" w:fill="F8F8F8"/>
-            <w:lang w:eastAsia="en-GB"/>
-          </w:rPr>
-          <w:t>BuzzFeedNews</w:t>
-        </w:r>
-        <w:proofErr w:type="spellEnd"/>
-        <w:r>
-          <w:rPr>
-            <w:rFonts w:asciiTheme="majorHAnsi" w:eastAsia="Times New Roman" w:hAnsiTheme="majorHAnsi" w:cstheme="majorHAnsi"/>
-            <w:b/>
-            <w:bCs/>
-            <w:color w:val="0000FF"/>
-            <w:sz w:val="23"/>
-            <w:szCs w:val="23"/>
-            <w:u w:val="single"/>
-            <w:shd w:val="clear" w:color="auto" w:fill="F8F8F8"/>
-            <w:lang w:eastAsia="en-GB"/>
-          </w:rPr>
-          <w:t>/</w:t>
-        </w:r>
-        <w:proofErr w:type="spellStart"/>
-        <w:r>
-          <w:rPr>
-            <w:rFonts w:asciiTheme="majorHAnsi" w:eastAsia="Times New Roman" w:hAnsiTheme="majorHAnsi" w:cstheme="majorHAnsi"/>
-            <w:b/>
-            <w:bCs/>
-            <w:color w:val="0000FF"/>
-            <w:sz w:val="23"/>
-            <w:szCs w:val="23"/>
-            <w:u w:val="single"/>
-            <w:shd w:val="clear" w:color="auto" w:fill="F8F8F8"/>
-            <w:lang w:eastAsia="en-GB"/>
-          </w:rPr>
-          <w:t>nics</w:t>
-        </w:r>
-        <w:proofErr w:type="spellEnd"/>
-        <w:r>
-          <w:rPr>
-            <w:rFonts w:asciiTheme="majorHAnsi" w:eastAsia="Times New Roman" w:hAnsiTheme="majorHAnsi" w:cstheme="majorHAnsi"/>
-            <w:b/>
-            <w:bCs/>
-            <w:color w:val="0000FF"/>
-            <w:sz w:val="23"/>
-            <w:szCs w:val="23"/>
-            <w:u w:val="single"/>
-            <w:shd w:val="clear" w:color="auto" w:fill="F8F8F8"/>
-            <w:lang w:eastAsia="en-GB"/>
-          </w:rPr>
-          <w:t>-firearm-background-checks: Monthly data from the FBI's National Instant Criminal Background Check System, converted from PDF to CSV.</w:t>
+          <w:t>GitHub - BuzzFeedNews/nics-firearm-background-checks: Monthly data from the FBI's National Instant Criminal Background Check System, converted from PDF to CSV.</w:t>
         </w:r>
       </w:hyperlink>
       <w:r>
@@ -483,83 +340,6 @@
       <w:r>
         <w:rPr>
           <w:rFonts w:ascii="Times New Roman" w:eastAsia="Times New Roman" w:hAnsi="Times New Roman" w:cs="Times New Roman"/>
-          <w:noProof/>
-          <w:lang w:eastAsia="en-GB"/>
-        </w:rPr>
-        <w:drawing>
-          <wp:anchor distT="0" distB="0" distL="114300" distR="114300" simplePos="0" relativeHeight="251664384" behindDoc="1" locked="0" layoutInCell="1" allowOverlap="1" wp14:anchorId="223E6C46" wp14:editId="2BBB3943">
-            <wp:simplePos x="0" y="0"/>
-            <wp:positionH relativeFrom="column">
-              <wp:posOffset>1638300</wp:posOffset>
-            </wp:positionH>
-            <wp:positionV relativeFrom="paragraph">
-              <wp:posOffset>31115</wp:posOffset>
-            </wp:positionV>
-            <wp:extent cx="1219200" cy="429895"/>
-            <wp:effectExtent l="0" t="0" r="0" b="1905"/>
-            <wp:wrapTight wrapText="bothSides">
-              <wp:wrapPolygon edited="0">
-                <wp:start x="0" y="0"/>
-                <wp:lineTo x="0" y="21058"/>
-                <wp:lineTo x="21375" y="21058"/>
-                <wp:lineTo x="21375" y="0"/>
-                <wp:lineTo x="0" y="0"/>
-              </wp:wrapPolygon>
-            </wp:wrapTight>
-            <wp:docPr id="6" name="Picture 6" descr="A black and white sign&#10;&#10;Description automatically generated with medium confidence"/>
-            <wp:cNvGraphicFramePr>
-              <a:graphicFrameLocks xmlns:a="http://schemas.openxmlformats.org/drawingml/2006/main" noChangeAspect="1"/>
-            </wp:cNvGraphicFramePr>
-            <a:graphic xmlns:a="http://schemas.openxmlformats.org/drawingml/2006/main">
-              <a:graphicData uri="http://schemas.openxmlformats.org/drawingml/2006/picture">
-                <pic:pic xmlns:pic="http://schemas.openxmlformats.org/drawingml/2006/picture">
-                  <pic:nvPicPr>
-                    <pic:cNvPr id="6" name="Picture 6" descr="A black and white sign&#10;&#10;Description automatically generated with medium confidence"/>
-                    <pic:cNvPicPr>
-                      <a:picLocks noChangeAspect="1" noChangeArrowheads="1"/>
-                    </pic:cNvPicPr>
-                  </pic:nvPicPr>
-                  <pic:blipFill>
-                    <a:blip r:embed="rId7" cstate="print">
-                      <a:extLst>
-                        <a:ext uri="{28A0092B-C50C-407E-A947-70E740481C1C}">
-                          <a14:useLocalDpi xmlns:a14="http://schemas.microsoft.com/office/drawing/2010/main" val="0"/>
-                        </a:ext>
-                      </a:extLst>
-                    </a:blip>
-                    <a:srcRect/>
-                    <a:stretch>
-                      <a:fillRect/>
-                    </a:stretch>
-                  </pic:blipFill>
-                  <pic:spPr bwMode="auto">
-                    <a:xfrm>
-                      <a:off x="0" y="0"/>
-                      <a:ext cx="1219200" cy="429895"/>
-                    </a:xfrm>
-                    <a:prstGeom prst="rect">
-                      <a:avLst/>
-                    </a:prstGeom>
-                    <a:noFill/>
-                    <a:ln>
-                      <a:noFill/>
-                    </a:ln>
-                  </pic:spPr>
-                </pic:pic>
-              </a:graphicData>
-            </a:graphic>
-            <wp14:sizeRelH relativeFrom="page">
-              <wp14:pctWidth>0</wp14:pctWidth>
-            </wp14:sizeRelH>
-            <wp14:sizeRelV relativeFrom="page">
-              <wp14:pctHeight>0</wp14:pctHeight>
-            </wp14:sizeRelV>
-          </wp:anchor>
-        </w:drawing>
-      </w:r>
-      <w:r>
-        <w:rPr>
-          <w:rFonts w:ascii="Times New Roman" w:eastAsia="Times New Roman" w:hAnsi="Times New Roman" w:cs="Times New Roman"/>
           <w:lang w:eastAsia="en-GB"/>
         </w:rPr>
         <w:fldChar w:fldCharType="begin"/>
@@ -649,7 +429,7 @@
                     </pic:cNvPicPr>
                   </pic:nvPicPr>
                   <pic:blipFill>
-                    <a:blip r:embed="rId8" cstate="print">
+                    <a:blip r:embed="rId7" cstate="print">
                       <a:extLst>
                         <a:ext uri="{28A0092B-C50C-407E-A947-70E740481C1C}">
                           <a14:useLocalDpi xmlns:a14="http://schemas.microsoft.com/office/drawing/2010/main" val="0"/>
@@ -734,7 +514,7 @@
                     </pic:cNvPicPr>
                   </pic:nvPicPr>
                   <pic:blipFill>
-                    <a:blip r:embed="rId9" cstate="print">
+                    <a:blip r:embed="rId8" cstate="print">
                       <a:extLst>
                         <a:ext uri="{28A0092B-C50C-407E-A947-70E740481C1C}">
                           <a14:useLocalDpi xmlns:a14="http://schemas.microsoft.com/office/drawing/2010/main" val="0"/>
@@ -807,6 +587,132 @@
           <w:lang w:eastAsia="en-GB"/>
         </w:rPr>
       </w:pPr>
+      <w:r>
+        <w:rPr>
+          <w:rFonts w:ascii="Times New Roman" w:eastAsia="Times New Roman" w:hAnsi="Times New Roman" w:cs="Times New Roman"/>
+          <w:noProof/>
+          <w:lang w:eastAsia="en-GB"/>
+        </w:rPr>
+        <mc:AlternateContent>
+          <mc:Choice Requires="wps">
+            <w:drawing>
+              <wp:anchor distT="0" distB="0" distL="114300" distR="114300" simplePos="0" relativeHeight="251668480" behindDoc="0" locked="0" layoutInCell="1" allowOverlap="1" wp14:anchorId="3EE5498E" wp14:editId="20949154">
+                <wp:simplePos x="0" y="0"/>
+                <wp:positionH relativeFrom="column">
+                  <wp:posOffset>679784</wp:posOffset>
+                </wp:positionH>
+                <wp:positionV relativeFrom="paragraph">
+                  <wp:posOffset>230104</wp:posOffset>
+                </wp:positionV>
+                <wp:extent cx="858921" cy="552116"/>
+                <wp:effectExtent l="0" t="0" r="74930" b="57785"/>
+                <wp:wrapNone/>
+                <wp:docPr id="10" name="Straight Arrow Connector 10"/>
+                <wp:cNvGraphicFramePr/>
+                <a:graphic xmlns:a="http://schemas.openxmlformats.org/drawingml/2006/main">
+                  <a:graphicData uri="http://schemas.microsoft.com/office/word/2010/wordprocessingShape">
+                    <wps:wsp>
+                      <wps:cNvCnPr/>
+                      <wps:spPr>
+                        <a:xfrm>
+                          <a:off x="0" y="0"/>
+                          <a:ext cx="858921" cy="552116"/>
+                        </a:xfrm>
+                        <a:prstGeom prst="straightConnector1">
+                          <a:avLst/>
+                        </a:prstGeom>
+                        <a:ln>
+                          <a:tailEnd type="triangle"/>
+                        </a:ln>
+                      </wps:spPr>
+                      <wps:style>
+                        <a:lnRef idx="1">
+                          <a:schemeClr val="accent1"/>
+                        </a:lnRef>
+                        <a:fillRef idx="0">
+                          <a:schemeClr val="accent1"/>
+                        </a:fillRef>
+                        <a:effectRef idx="0">
+                          <a:schemeClr val="accent1"/>
+                        </a:effectRef>
+                        <a:fontRef idx="minor">
+                          <a:schemeClr val="tx1"/>
+                        </a:fontRef>
+                      </wps:style>
+                      <wps:bodyPr/>
+                    </wps:wsp>
+                  </a:graphicData>
+                </a:graphic>
+                <wp14:sizeRelH relativeFrom="margin">
+                  <wp14:pctWidth>0</wp14:pctWidth>
+                </wp14:sizeRelH>
+                <wp14:sizeRelV relativeFrom="margin">
+                  <wp14:pctHeight>0</wp14:pctHeight>
+                </wp14:sizeRelV>
+              </wp:anchor>
+            </w:drawing>
+          </mc:Choice>
+          <mc:Fallback>
+            <w:pict>
+              <v:shapetype w14:anchorId="03B42593" id="_x0000_t32" coordsize="21600,21600" o:spt="32" o:oned="t" path="m,l21600,21600e" filled="f">
+                <v:path arrowok="t" fillok="f" o:connecttype="none"/>
+                <o:lock v:ext="edit" shapetype="t"/>
+              </v:shapetype>
+              <v:shape id="Straight Arrow Connector 10" o:spid="_x0000_s1026" type="#_x0000_t32" style="position:absolute;margin-left:53.55pt;margin-top:18.1pt;width:67.65pt;height:43.45pt;z-index:251668480;visibility:visible;mso-wrap-style:square;mso-width-percent:0;mso-height-percent:0;mso-wrap-distance-left:9pt;mso-wrap-distance-top:0;mso-wrap-distance-right:9pt;mso-wrap-distance-bottom:0;mso-position-horizontal:absolute;mso-position-horizontal-relative:text;mso-position-vertical:absolute;mso-position-vertical-relative:text;mso-width-percent:0;mso-height-percent:0;mso-width-relative:margin;mso-height-relative:margin" o:gfxdata="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" strokecolor="#4472c4 [3204]" strokeweight=".5pt">
+                <v:stroke endarrow="block" joinstyle="miter"/>
+              </v:shape>
+            </w:pict>
+          </mc:Fallback>
+        </mc:AlternateContent>
+      </w:r>
+      <w:r>
+        <w:rPr>
+          <w:rFonts w:ascii="Times New Roman" w:eastAsia="Times New Roman" w:hAnsi="Times New Roman" w:cs="Times New Roman"/>
+          <w:noProof/>
+          <w:lang w:eastAsia="en-GB"/>
+        </w:rPr>
+        <w:drawing>
+          <wp:inline distT="0" distB="0" distL="0" distR="0" wp14:anchorId="27C39C44" wp14:editId="69B06F93">
+            <wp:extent cx="950495" cy="432018"/>
+            <wp:effectExtent l="0" t="0" r="0" b="0"/>
+            <wp:docPr id="2" name="Picture 2" descr="A picture containing logo&#10;&#10;Description automatically generated"/>
+            <wp:cNvGraphicFramePr>
+              <a:graphicFrameLocks xmlns:a="http://schemas.openxmlformats.org/drawingml/2006/main" noChangeAspect="1"/>
+            </wp:cNvGraphicFramePr>
+            <a:graphic xmlns:a="http://schemas.openxmlformats.org/drawingml/2006/main">
+              <a:graphicData uri="http://schemas.openxmlformats.org/drawingml/2006/picture">
+                <pic:pic xmlns:pic="http://schemas.openxmlformats.org/drawingml/2006/picture">
+                  <pic:nvPicPr>
+                    <pic:cNvPr id="2" name="Picture 2" descr="A picture containing logo&#10;&#10;Description automatically generated"/>
+                    <pic:cNvPicPr/>
+                  </pic:nvPicPr>
+                  <pic:blipFill>
+                    <a:blip r:embed="rId9" cstate="print">
+                      <a:extLst>
+                        <a:ext uri="{28A0092B-C50C-407E-A947-70E740481C1C}">
+                          <a14:useLocalDpi xmlns:a14="http://schemas.microsoft.com/office/drawing/2010/main" val="0"/>
+                        </a:ext>
+                      </a:extLst>
+                    </a:blip>
+                    <a:stretch>
+                      <a:fillRect/>
+                    </a:stretch>
+                  </pic:blipFill>
+                  <pic:spPr>
+                    <a:xfrm>
+                      <a:off x="0" y="0"/>
+                      <a:ext cx="1006941" cy="457674"/>
+                    </a:xfrm>
+                    <a:prstGeom prst="rect">
+                      <a:avLst/>
+                    </a:prstGeom>
+                  </pic:spPr>
+                </pic:pic>
+              </a:graphicData>
+            </a:graphic>
+          </wp:inline>
+        </w:drawing>
+      </w:r>
       <w:r>
         <w:rPr>
           <w:rFonts w:ascii="Times New Roman" w:eastAsia="Times New Roman" w:hAnsi="Times New Roman" w:cs="Times New Roman"/>
@@ -878,7 +784,7 @@
                 <v:path arrowok="t" fillok="f" o:connecttype="none"/>
                 <o:lock v:ext="edit" shapetype="t"/>
               </v:shapetype>
-              <v:shape id="Straight Arrow Connector 18" o:spid="_x0000_s1026" type="#_x0000_t32" style="position:absolute;margin-left:354pt;margin-top:7.75pt;width:46pt;height:8.5pt;flip:y;z-index:251676672;visibility:visible;mso-wrap-style:square;mso-width-percent:0;mso-height-percent:0;mso-wrap-distance-left:9pt;mso-wrap-distance-top:0;mso-wrap-distance-right:9pt;mso-wrap-distance-bottom:0;mso-position-horizontal:absolute;mso-position-horizontal-relative:text;mso-position-vertical:absolute;mso-position-vertical-relative:text;mso-width-percent:0;mso-height-percent:0;mso-width-relative:margin;mso-height-relative:margin" o:gfxdata="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" strokecolor="#4472c4 [3204]" strokeweight=".5pt">
+              <v:shape id="Straight Arrow Connector 18" o:spid="_x0000_s1026" type="#_x0000_t32" style="position:absolute;margin-left:354pt;margin-top:7.75pt;width:46pt;height:8.5pt;flip:y;z-index:251676672;visibility:visible;mso-wrap-style:square;mso-width-percent:0;mso-height-percent:0;mso-wrap-distance-left:9pt;mso-wrap-distance-top:0;mso-wrap-distance-right:9pt;mso-wrap-distance-bottom:0;mso-position-horizontal:absolute;mso-position-horizontal-relative:text;mso-position-vertical:absolute;mso-position-vertical-relative:text;mso-width-percent:0;mso-height-percent:0;mso-width-relative:margin;mso-height-relative:margin" o:gfxdata="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" strokecolor="#4472c4 [3204]" strokeweight=".5pt">
                 <v:stroke endarrow="block" joinstyle="miter"/>
               </v:shape>
             </w:pict>
@@ -930,7 +836,7 @@
         <mc:AlternateContent>
           <mc:Choice Requires="wps">
             <w:drawing>
-              <wp:anchor distT="0" distB="0" distL="114300" distR="114300" simplePos="0" relativeHeight="251675648" behindDoc="0" locked="0" layoutInCell="1" allowOverlap="1" wp14:anchorId="7DCBD5B7" wp14:editId="2B6093B0">
+              <wp:anchor distT="0" distB="0" distL="114300" distR="114300" simplePos="0" relativeHeight="251675648" behindDoc="0" locked="0" layoutInCell="1" allowOverlap="1" wp14:anchorId="7DCBD5B7" wp14:editId="1FD8B736">
                 <wp:simplePos x="0" y="0"/>
                 <wp:positionH relativeFrom="column">
                   <wp:posOffset>3009900</wp:posOffset>
@@ -985,81 +891,7 @@
           </mc:Choice>
           <mc:Fallback>
             <w:pict>
-              <v:shape w14:anchorId="54351050" id="Straight Arrow Connector 17" o:spid="_x0000_s1026" type="#_x0000_t32" style="position:absolute;margin-left:237pt;margin-top:2.95pt;width:66pt;height:16.65pt;flip:y;z-index:251675648;visibility:visible;mso-wrap-style:square;mso-width-percent:0;mso-wrap-distance-left:9pt;mso-wrap-distance-top:0;mso-wrap-distance-right:9pt;mso-wrap-distance-bottom:0;mso-position-horizontal:absolute;mso-position-horizontal-relative:text;mso-position-vertical:absolute;mso-position-vertical-relative:text;mso-width-percent:0;mso-width-relative:margin" o:gfxdata="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" strokecolor="#4472c4 [3204]" strokeweight=".5pt">
-                <v:stroke endarrow="block" joinstyle="miter"/>
-              </v:shape>
-            </w:pict>
-          </mc:Fallback>
-        </mc:AlternateContent>
-      </w:r>
-      <w:r>
-        <w:rPr>
-          <w:rFonts w:ascii="Times New Roman" w:eastAsia="Times New Roman" w:hAnsi="Times New Roman" w:cs="Times New Roman"/>
-          <w:noProof/>
-          <w:lang w:eastAsia="en-GB"/>
-        </w:rPr>
-        <mc:AlternateContent>
-          <mc:Choice Requires="wps">
-            <w:drawing>
-              <wp:anchor distT="0" distB="0" distL="114300" distR="114300" simplePos="0" relativeHeight="251668480" behindDoc="0" locked="0" layoutInCell="1" allowOverlap="1" wp14:anchorId="3EE5498E" wp14:editId="26A6B9B2">
-                <wp:simplePos x="0" y="0"/>
-                <wp:positionH relativeFrom="column">
-                  <wp:posOffset>876300</wp:posOffset>
-                </wp:positionH>
-                <wp:positionV relativeFrom="paragraph">
-                  <wp:posOffset>32385</wp:posOffset>
-                </wp:positionV>
-                <wp:extent cx="660400" cy="317500"/>
-                <wp:effectExtent l="0" t="0" r="38100" b="38100"/>
-                <wp:wrapNone/>
-                <wp:docPr id="10" name="Straight Arrow Connector 10"/>
-                <wp:cNvGraphicFramePr/>
-                <a:graphic xmlns:a="http://schemas.openxmlformats.org/drawingml/2006/main">
-                  <a:graphicData uri="http://schemas.microsoft.com/office/word/2010/wordprocessingShape">
-                    <wps:wsp>
-                      <wps:cNvCnPr/>
-                      <wps:spPr>
-                        <a:xfrm>
-                          <a:off x="0" y="0"/>
-                          <a:ext cx="660400" cy="317500"/>
-                        </a:xfrm>
-                        <a:prstGeom prst="straightConnector1">
-                          <a:avLst/>
-                        </a:prstGeom>
-                        <a:ln>
-                          <a:tailEnd type="triangle"/>
-                        </a:ln>
-                      </wps:spPr>
-                      <wps:style>
-                        <a:lnRef idx="1">
-                          <a:schemeClr val="accent1"/>
-                        </a:lnRef>
-                        <a:fillRef idx="0">
-                          <a:schemeClr val="accent1"/>
-                        </a:fillRef>
-                        <a:effectRef idx="0">
-                          <a:schemeClr val="accent1"/>
-                        </a:effectRef>
-                        <a:fontRef idx="minor">
-                          <a:schemeClr val="tx1"/>
-                        </a:fontRef>
-                      </wps:style>
-                      <wps:bodyPr/>
-                    </wps:wsp>
-                  </a:graphicData>
-                </a:graphic>
-                <wp14:sizeRelH relativeFrom="margin">
-                  <wp14:pctWidth>0</wp14:pctWidth>
-                </wp14:sizeRelH>
-                <wp14:sizeRelV relativeFrom="margin">
-                  <wp14:pctHeight>0</wp14:pctHeight>
-                </wp14:sizeRelV>
-              </wp:anchor>
-            </w:drawing>
-          </mc:Choice>
-          <mc:Fallback>
-            <w:pict>
-              <v:shape w14:anchorId="6934AD46" id="Straight Arrow Connector 10" o:spid="_x0000_s1026" type="#_x0000_t32" style="position:absolute;margin-left:69pt;margin-top:2.55pt;width:52pt;height:25pt;z-index:251668480;visibility:visible;mso-wrap-style:square;mso-width-percent:0;mso-height-percent:0;mso-wrap-distance-left:9pt;mso-wrap-distance-top:0;mso-wrap-distance-right:9pt;mso-wrap-distance-bottom:0;mso-position-horizontal:absolute;mso-position-horizontal-relative:text;mso-position-vertical:absolute;mso-position-vertical-relative:text;mso-width-percent:0;mso-height-percent:0;mso-width-relative:margin;mso-height-relative:margin" o:gfxdata="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" strokecolor="#4472c4 [3204]" strokeweight=".5pt">
+              <v:shape w14:anchorId="60E19B1F" id="Straight Arrow Connector 17" o:spid="_x0000_s1026" type="#_x0000_t32" style="position:absolute;margin-left:237pt;margin-top:2.95pt;width:66pt;height:16.65pt;flip:y;z-index:251675648;visibility:visible;mso-wrap-style:square;mso-width-percent:0;mso-wrap-distance-left:9pt;mso-wrap-distance-top:0;mso-wrap-distance-right:9pt;mso-wrap-distance-bottom:0;mso-position-horizontal:absolute;mso-position-horizontal-relative:text;mso-position-vertical:absolute;mso-position-vertical-relative:text;mso-width-percent:0;mso-width-relative:margin" o:gfxdata="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" strokecolor="#4472c4 [3204]" strokeweight=".5pt">
                 <v:stroke endarrow="block" joinstyle="miter"/>
               </v:shape>
             </w:pict>
@@ -1229,7 +1061,7 @@
           </mc:Choice>
           <mc:Fallback>
             <w:pict>
-              <v:shape w14:anchorId="2D74A9A2" id="Straight Arrow Connector 11" o:spid="_x0000_s1026" type="#_x0000_t32" style="position:absolute;margin-left:237pt;margin-top:8.95pt;width:31pt;height:17pt;z-index:251669504;visibility:visible;mso-wrap-style:square;mso-width-percent:0;mso-height-percent:0;mso-wrap-distance-left:9pt;mso-wrap-distance-top:0;mso-wrap-distance-right:9pt;mso-wrap-distance-bottom:0;mso-position-horizontal:absolute;mso-position-horizontal-relative:text;mso-position-vertical:absolute;mso-position-vertical-relative:text;mso-width-percent:0;mso-height-percent:0;mso-width-relative:margin;mso-height-relative:margin" o:gfxdata="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" strokecolor="#4472c4 [3204]" strokeweight=".5pt">
+              <v:shape w14:anchorId="2D74A9A2" id="Straight Arrow Connector 11" o:spid="_x0000_s1026" type="#_x0000_t32" style="position:absolute;margin-left:237pt;margin-top:8.95pt;width:31pt;height:17pt;z-index:251669504;visibility:visible;mso-wrap-style:square;mso-width-percent:0;mso-height-percent:0;mso-wrap-distance-left:9pt;mso-wrap-distance-top:0;mso-wrap-distance-right:9pt;mso-wrap-distance-bottom:0;mso-position-horizontal:absolute;mso-position-horizontal-relative:text;mso-position-vertical:absolute;mso-position-vertical-relative:text;mso-width-percent:0;mso-height-percent:0;mso-width-relative:margin;mso-height-relative:margin" o:gfxdata="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" strokecolor="#4472c4 [3204]" strokeweight=".5pt">
                 <v:stroke endarrow="block" joinstyle="miter"/>
               </v:shape>
             </w:pict>
@@ -1470,7 +1302,7 @@
           </mc:Choice>
           <mc:Fallback>
             <w:pict>
-              <v:shape w14:anchorId="3C031680" id="Straight Arrow Connector 12" o:spid="_x0000_s1026" type="#_x0000_t32" style="position:absolute;margin-left:55pt;margin-top:11.8pt;width:66pt;height:33.5pt;flip:y;z-index:251670528;visibility:visible;mso-wrap-style:square;mso-width-percent:0;mso-height-percent:0;mso-wrap-distance-left:9pt;mso-wrap-distance-top:0;mso-wrap-distance-right:9pt;mso-wrap-distance-bottom:0;mso-position-horizontal:absolute;mso-position-horizontal-relative:text;mso-position-vertical:absolute;mso-position-vertical-relative:text;mso-width-percent:0;mso-height-percent:0;mso-width-relative:margin;mso-height-relative:margin" o:gfxdata="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" strokecolor="#4472c4 [3204]" strokeweight=".5pt">
+              <v:shape w14:anchorId="3C031680" id="Straight Arrow Connector 12" o:spid="_x0000_s1026" type="#_x0000_t32" style="position:absolute;margin-left:55pt;margin-top:11.8pt;width:66pt;height:33.5pt;flip:y;z-index:251670528;visibility:visible;mso-wrap-style:square;mso-width-percent:0;mso-height-percent:0;mso-wrap-distance-left:9pt;mso-wrap-distance-top:0;mso-wrap-distance-right:9pt;mso-wrap-distance-bottom:0;mso-position-horizontal:absolute;mso-position-horizontal-relative:text;mso-position-vertical:absolute;mso-position-vertical-relative:text;mso-width-percent:0;mso-height-percent:0;mso-width-relative:margin;mso-height-relative:margin" o:gfxdata="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" strokecolor="#4472c4 [3204]" strokeweight=".5pt">
                 <v:stroke endarrow="block" joinstyle="miter"/>
               </v:shape>
             </w:pict>
@@ -1629,7 +1461,7 @@
           </mc:Choice>
           <mc:Fallback>
             <w:pict>
-              <v:shape w14:anchorId="1C916192" id="Straight Arrow Connector 13" o:spid="_x0000_s1026" type="#_x0000_t32" style="position:absolute;margin-left:163pt;margin-top:9.1pt;width:13pt;height:27pt;z-index:251671552;visibility:visible;mso-wrap-style:square;mso-width-percent:0;mso-height-percent:0;mso-wrap-distance-left:9pt;mso-wrap-distance-top:0;mso-wrap-distance-right:9pt;mso-wrap-distance-bottom:0;mso-position-horizontal:absolute;mso-position-horizontal-relative:text;mso-position-vertical:absolute;mso-position-vertical-relative:text;mso-width-percent:0;mso-height-percent:0;mso-width-relative:margin;mso-height-relative:margin" o:gfxdata="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" strokecolor="#4472c4 [3204]" strokeweight=".5pt">
+              <v:shape w14:anchorId="1C916192" id="Straight Arrow Connector 13" o:spid="_x0000_s1026" type="#_x0000_t32" style="position:absolute;margin-left:163pt;margin-top:9.1pt;width:13pt;height:27pt;z-index:251671552;visibility:visible;mso-wrap-style:square;mso-width-percent:0;mso-height-percent:0;mso-wrap-distance-left:9pt;mso-wrap-distance-top:0;mso-wrap-distance-right:9pt;mso-wrap-distance-bottom:0;mso-position-horizontal:absolute;mso-position-horizontal-relative:text;mso-position-vertical:absolute;mso-position-vertical-relative:text;mso-width-percent:0;mso-height-percent:0;mso-width-relative:margin;mso-height-relative:margin" o:gfxdata="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" strokecolor="#4472c4 [3204]" strokeweight=".5pt">
                 <v:stroke endarrow="block" joinstyle="miter"/>
               </v:shape>
             </w:pict>
@@ -1739,7 +1571,7 @@
           </mc:Choice>
           <mc:Fallback>
             <w:pict>
-              <v:shape w14:anchorId="005FBBF6" id="Straight Arrow Connector 14" o:spid="_x0000_s1026" type="#_x0000_t32" style="position:absolute;margin-left:354pt;margin-top:14.65pt;width:36pt;height:5pt;z-index:251672576;visibility:visible;mso-wrap-style:square;mso-width-percent:0;mso-height-percent:0;mso-wrap-distance-left:9pt;mso-wrap-distance-top:0;mso-wrap-distance-right:9pt;mso-wrap-distance-bottom:0;mso-position-horizontal:absolute;mso-position-horizontal-relative:text;mso-position-vertical:absolute;mso-position-vertical-relative:text;mso-width-percent:0;mso-height-percent:0;mso-width-relative:margin;mso-height-relative:margin" o:gfxdata="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" strokecolor="#4472c4 [3204]" strokeweight=".5pt">
+              <v:shape w14:anchorId="005FBBF6" id="Straight Arrow Connector 14" o:spid="_x0000_s1026" type="#_x0000_t32" style="position:absolute;margin-left:354pt;margin-top:14.65pt;width:36pt;height:5pt;z-index:251672576;visibility:visible;mso-wrap-style:square;mso-width-percent:0;mso-height-percent:0;mso-wrap-distance-left:9pt;mso-wrap-distance-top:0;mso-wrap-distance-right:9pt;mso-wrap-distance-bottom:0;mso-position-horizontal:absolute;mso-position-horizontal-relative:text;mso-position-vertical:absolute;mso-position-vertical-relative:text;mso-width-percent:0;mso-height-percent:0;mso-width-relative:margin;mso-height-relative:margin" o:gfxdata="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" strokecolor="#4472c4 [3204]" strokeweight=".5pt">
                 <v:stroke endarrow="block" joinstyle="miter"/>
               </v:shape>
             </w:pict>
@@ -2087,7 +1919,7 @@
         </w:rPr>
         <w:t xml:space="preserve">The website we will be scraping from: </w:t>
       </w:r>
-      <w:hyperlink r:id="rId16" w:history="1">
+      <w:hyperlink r:id="rId16" w:anchor="snid=259516" w:history="1">
         <w:r>
           <w:rPr>
             <w:rStyle w:val="Hyperlink"/>
@@ -2128,7 +1960,7 @@
 </file>
 
 <file path=word/numbering.xml><?xml version="1.0" encoding="utf-8"?>
-<w:numbering xmlns:wpc="http://schemas.microsoft.com/office/word/2010/wordprocessingCanvas" xmlns:cx="http://schemas.microsoft.com/office/drawing/2014/chartex" xmlns:cx1="http://schemas.microsoft.com/office/drawing/2015/9/8/chartex" xmlns:cx2="http://schemas.microsoft.com/office/drawing/2015/10/21/chartex" xmlns:cx3="http://schemas.microsoft.com/office/drawing/2016/5/9/chartex" xmlns:cx4="http://schemas.microsoft.com/office/drawing/2016/5/10/chartex" xmlns:cx5="http://schemas.microsoft.com/office/drawing/2016/5/11/chartex" xmlns:cx6="http://schemas.microsoft.com/office/drawing/2016/5/12/chartex" xmlns:cx7="http://schemas.microsoft.com/office/drawing/2016/5/13/chartex" xmlns:cx8="http://schemas.microsoft.com/office/drawing/2016/5/14/chartex" xmlns:mc="http://schemas.openxmlformats.org/markup-compatibility/2006" xmlns:aink="http://schemas.microsoft.com/office/drawing/2016/ink" xmlns:am3d="http://schemas.microsoft.com/office/drawing/2017/model3d" xmlns:o="urn:schemas-microsoft-com:office:office" xmlns:r="http://schemas.openxmlformats.org/officeDocument/2006/relationships" xmlns:m="http://schemas.openxmlformats.org/officeDocument/2006/math" xmlns:v="urn:schemas-microsoft-com:vml" xmlns:wp14="http://schemas.microsoft.com/office/word/2010/wordprocessingDrawing" xmlns:wp="http://schemas.openxmlformats.org/drawingml/2006/wordprocessingDrawing" xmlns:w10="urn:schemas-microsoft-com:office:word" xmlns:w="http://schemas.openxmlformats.org/wordprocessingml/2006/main" xmlns:w14="http://schemas.microsoft.com/office/word/2010/wordml" xmlns:w15="http://schemas.microsoft.com/office/word/2012/wordml" xmlns:w16cex="http://schemas.microsoft.com/office/word/2018/wordml/cex" xmlns:w16cid="http://schemas.microsoft.com/office/word/2016/wordml/cid" xmlns:w16="http://schemas.microsoft.com/office/word/2018/wordml" xmlns:w16sdtdh="http://schemas.microsoft.com/office/word/2020/wordml/sdtdatahash" xmlns:w16se="http://schemas.microsoft.com/office/word/2015/wordml/symex" xmlns:wpg="http://schemas.microsoft.com/office/word/2010/wordprocessingGroup" xmlns:wpi="http://schemas.microsoft.com/office/word/2010/wordprocessingInk" xmlns:wne="http://schemas.microsoft.com/office/word/2006/wordml" xmlns:wps="http://schemas.microsoft.com/office/word/2010/wordprocessingShape" mc:Ignorable="w14 w15 w16se w16cid w16 w16cex w16sdtdh wp14">
+<w:numbering xmlns:wpc="http://schemas.microsoft.com/office/word/2010/wordprocessingCanvas" xmlns:cx="http://schemas.microsoft.com/office/drawing/2014/chartex" xmlns:cx1="http://schemas.microsoft.com/office/drawing/2015/9/8/chartex" xmlns:cx2="http://schemas.microsoft.com/office/drawing/2015/10/21/chartex" xmlns:cx3="http://schemas.microsoft.com/office/drawing/2016/5/9/chartex" xmlns:cx4="http://schemas.microsoft.com/office/drawing/2016/5/10/chartex" xmlns:cx5="http://schemas.microsoft.com/office/drawing/2016/5/11/chartex" xmlns:cx6="http://schemas.microsoft.com/office/drawing/2016/5/12/chartex" xmlns:cx7="http://schemas.microsoft.com/office/drawing/2016/5/13/chartex" xmlns:cx8="http://schemas.microsoft.com/office/drawing/2016/5/14/chartex" xmlns:mc="http://schemas.openxmlformats.org/markup-compatibility/2006" xmlns:aink="http://schemas.microsoft.com/office/drawing/2016/ink" xmlns:am3d="http://schemas.microsoft.com/office/drawing/2017/model3d" xmlns:o="urn:schemas-microsoft-com:office:office" xmlns:oel="http://schemas.microsoft.com/office/2019/extlst" xmlns:r="http://schemas.openxmlformats.org/officeDocument/2006/relationships" xmlns:m="http://schemas.openxmlformats.org/officeDocument/2006/math" xmlns:v="urn:schemas-microsoft-com:vml" xmlns:wp14="http://schemas.microsoft.com/office/word/2010/wordprocessingDrawing" xmlns:wp="http://schemas.openxmlformats.org/drawingml/2006/wordprocessingDrawing" xmlns:w10="urn:schemas-microsoft-com:office:word" xmlns:w="http://schemas.openxmlformats.org/wordprocessingml/2006/main" xmlns:w14="http://schemas.microsoft.com/office/word/2010/wordml" xmlns:w15="http://schemas.microsoft.com/office/word/2012/wordml" xmlns:w16cex="http://schemas.microsoft.com/office/word/2018/wordml/cex" xmlns:w16cid="http://schemas.microsoft.com/office/word/2016/wordml/cid" xmlns:w16="http://schemas.microsoft.com/office/word/2018/wordml" xmlns:w16sdtdh="http://schemas.microsoft.com/office/word/2020/wordml/sdtdatahash" xmlns:w16se="http://schemas.microsoft.com/office/word/2015/wordml/symex" xmlns:wpg="http://schemas.microsoft.com/office/word/2010/wordprocessingGroup" xmlns:wpi="http://schemas.microsoft.com/office/word/2010/wordprocessingInk" xmlns:wne="http://schemas.microsoft.com/office/word/2006/wordml" xmlns:wps="http://schemas.microsoft.com/office/word/2010/wordprocessingShape" mc:Ignorable="w14 w15 w16se w16cid w16 w16cex w16sdtdh wp14">
   <w:abstractNum w:abstractNumId="0" w15:restartNumberingAfterBreak="0">
     <w:nsid w:val="2D037D27"/>
     <w:multiLevelType w:val="hybridMultilevel"/>
@@ -2355,10 +2187,10 @@
       </w:rPr>
     </w:lvl>
   </w:abstractNum>
-  <w:num w:numId="1">
+  <w:num w:numId="1" w16cid:durableId="569194032">
     <w:abstractNumId w:val="0"/>
   </w:num>
-  <w:num w:numId="2">
+  <w:num w:numId="2" w16cid:durableId="849610130">
     <w:abstractNumId w:val="1"/>
   </w:num>
 </w:numbering>

</xml_diff>